<commit_message>
Add GitHub Pages deployment setup
</commit_message>
<xml_diff>
--- a/4_Model_Results/Tables/Bootstrap_Tables.docx
+++ b/4_Model_Results/Tables/Bootstrap_Tables.docx
@@ -237,7 +237,7 @@
                 <w:rFonts w:ascii="Times New Roman" w:hAnsi="Times New Roman"/>
                 <w:sz w:val="22"/>
               </w:rPr>
-              <w:t>0.210</w:t>
+              <w:t>0.127</w:t>
             </w:r>
           </w:p>
         </w:tc>
@@ -255,7 +255,7 @@
                 <w:rFonts w:ascii="Times New Roman" w:hAnsi="Times New Roman"/>
                 <w:sz w:val="22"/>
               </w:rPr>
-              <w:t>0.043</w:t>
+              <w:t>0.037</w:t>
             </w:r>
           </w:p>
         </w:tc>
@@ -273,7 +273,7 @@
                 <w:rFonts w:ascii="Times New Roman" w:hAnsi="Times New Roman"/>
                 <w:sz w:val="22"/>
               </w:rPr>
-              <w:t>[0.127, 0.293]</w:t>
+              <w:t>[0.054, 0.200]</w:t>
             </w:r>
           </w:p>
         </w:tc>
@@ -329,7 +329,7 @@
                 <w:rFonts w:ascii="Times New Roman" w:hAnsi="Times New Roman"/>
                 <w:sz w:val="22"/>
               </w:rPr>
-              <w:t>0.166</w:t>
+              <w:t>0.003</w:t>
             </w:r>
           </w:p>
         </w:tc>
@@ -347,7 +347,7 @@
                 <w:rFonts w:ascii="Times New Roman" w:hAnsi="Times New Roman"/>
                 <w:sz w:val="22"/>
               </w:rPr>
-              <w:t>0.017</w:t>
+              <w:t>0.015</w:t>
             </w:r>
           </w:p>
         </w:tc>
@@ -365,7 +365,7 @@
                 <w:rFonts w:ascii="Times New Roman" w:hAnsi="Times New Roman"/>
                 <w:sz w:val="22"/>
               </w:rPr>
-              <w:t>[0.133, 0.198]</w:t>
+              <w:t>[-0.027, 0.032]</w:t>
             </w:r>
           </w:p>
         </w:tc>
@@ -383,7 +383,6 @@
                 <w:rFonts w:ascii="Times New Roman" w:hAnsi="Times New Roman"/>
                 <w:sz w:val="22"/>
               </w:rPr>
-              <w:t>*</w:t>
             </w:r>
           </w:p>
         </w:tc>
@@ -421,7 +420,7 @@
                 <w:rFonts w:ascii="Times New Roman" w:hAnsi="Times New Roman"/>
                 <w:sz w:val="22"/>
               </w:rPr>
-              <w:t>0.038</w:t>
+              <w:t>-0.010</w:t>
             </w:r>
           </w:p>
         </w:tc>
@@ -439,7 +438,7 @@
                 <w:rFonts w:ascii="Times New Roman" w:hAnsi="Times New Roman"/>
                 <w:sz w:val="22"/>
               </w:rPr>
-              <w:t>0.053</w:t>
+              <w:t>0.036</w:t>
             </w:r>
           </w:p>
         </w:tc>
@@ -457,7 +456,7 @@
                 <w:rFonts w:ascii="Times New Roman" w:hAnsi="Times New Roman"/>
                 <w:sz w:val="22"/>
               </w:rPr>
-              <w:t>[-0.067, 0.143]</w:t>
+              <w:t>[-0.082, 0.061]</w:t>
             </w:r>
           </w:p>
         </w:tc>
@@ -512,7 +511,7 @@
                 <w:rFonts w:ascii="Times New Roman" w:hAnsi="Times New Roman"/>
                 <w:sz w:val="22"/>
               </w:rPr>
-              <w:t>-0.263</w:t>
+              <w:t>-0.014</w:t>
             </w:r>
           </w:p>
         </w:tc>
@@ -530,7 +529,7 @@
                 <w:rFonts w:ascii="Times New Roman" w:hAnsi="Times New Roman"/>
                 <w:sz w:val="22"/>
               </w:rPr>
-              <w:t>0.021</w:t>
+              <w:t>0.014</w:t>
             </w:r>
           </w:p>
         </w:tc>
@@ -548,7 +547,98 @@
                 <w:rFonts w:ascii="Times New Roman" w:hAnsi="Times New Roman"/>
                 <w:sz w:val="22"/>
               </w:rPr>
-              <w:t>[-0.305, -0.222]</w:t>
+              <w:t>[-0.042, 0.014]</w:t>
+            </w:r>
+          </w:p>
+        </w:tc>
+        <w:tc>
+          <w:tcPr>
+            <w:tcW w:type="dxa" w:w="1728"/>
+            <w:vAlign w:val="center"/>
+          </w:tcPr>
+          <w:p>
+            <w:pPr>
+              <w:jc w:val="right"/>
+            </w:pPr>
+            <w:r>
+              <w:rPr>
+                <w:rFonts w:ascii="Times New Roman" w:hAnsi="Times New Roman"/>
+                <w:sz w:val="22"/>
+              </w:rPr>
+            </w:r>
+          </w:p>
+        </w:tc>
+      </w:tr>
+      <w:tr>
+        <w:tc>
+          <w:tcPr>
+            <w:tcW w:type="dxa" w:w="1728"/>
+            <w:vAlign w:val="center"/>
+          </w:tcPr>
+          <w:p>
+            <w:pPr>
+              <w:jc w:val="left"/>
+            </w:pPr>
+            <w:r>
+              <w:rPr>
+                <w:rFonts w:ascii="Times New Roman" w:hAnsi="Times New Roman"/>
+                <w:sz w:val="22"/>
+              </w:rPr>
+              <w:t>c′ (X → Y)</w:t>
+            </w:r>
+          </w:p>
+        </w:tc>
+        <w:tc>
+          <w:tcPr>
+            <w:tcW w:type="dxa" w:w="1728"/>
+            <w:vAlign w:val="center"/>
+          </w:tcPr>
+          <w:p>
+            <w:pPr>
+              <w:jc w:val="right"/>
+            </w:pPr>
+            <w:r>
+              <w:rPr>
+                <w:rFonts w:ascii="Times New Roman" w:hAnsi="Times New Roman"/>
+                <w:sz w:val="22"/>
+              </w:rPr>
+              <w:t>0.041</w:t>
+            </w:r>
+          </w:p>
+        </w:tc>
+        <w:tc>
+          <w:tcPr>
+            <w:tcW w:type="dxa" w:w="1728"/>
+            <w:vAlign w:val="center"/>
+          </w:tcPr>
+          <w:p>
+            <w:pPr>
+              <w:jc w:val="right"/>
+            </w:pPr>
+            <w:r>
+              <w:rPr>
+                <w:rFonts w:ascii="Times New Roman" w:hAnsi="Times New Roman"/>
+                <w:sz w:val="22"/>
+              </w:rPr>
+              <w:t>0.013</w:t>
+            </w:r>
+          </w:p>
+        </w:tc>
+        <w:tc>
+          <w:tcPr>
+            <w:tcW w:type="dxa" w:w="1728"/>
+            <w:vAlign w:val="center"/>
+          </w:tcPr>
+          <w:p>
+            <w:pPr>
+              <w:jc w:val="right"/>
+            </w:pPr>
+            <w:r>
+              <w:rPr>
+                <w:rFonts w:ascii="Times New Roman" w:hAnsi="Times New Roman"/>
+                <w:sz w:val="22"/>
+              </w:rPr>
+              <w:t>[0.015, 0.068]</w:t>
             </w:r>
           </w:p>
         </w:tc>
@@ -586,97 +676,6 @@
                 <w:rFonts w:ascii="Times New Roman" w:hAnsi="Times New Roman"/>
                 <w:sz w:val="22"/>
               </w:rPr>
-              <w:t>c′ (X → Y)</w:t>
-            </w:r>
-          </w:p>
-        </w:tc>
-        <w:tc>
-          <w:tcPr>
-            <w:tcW w:type="dxa" w:w="1728"/>
-            <w:vAlign w:val="center"/>
-          </w:tcPr>
-          <w:p>
-            <w:pPr>
-              <w:jc w:val="right"/>
-            </w:pPr>
-            <w:r>
-              <w:rPr>
-                <w:rFonts w:ascii="Times New Roman" w:hAnsi="Times New Roman"/>
-                <w:sz w:val="22"/>
-              </w:rPr>
-              <w:t>-0.017</w:t>
-            </w:r>
-          </w:p>
-        </w:tc>
-        <w:tc>
-          <w:tcPr>
-            <w:tcW w:type="dxa" w:w="1728"/>
-            <w:vAlign w:val="center"/>
-          </w:tcPr>
-          <w:p>
-            <w:pPr>
-              <w:jc w:val="right"/>
-            </w:pPr>
-            <w:r>
-              <w:rPr>
-                <w:rFonts w:ascii="Times New Roman" w:hAnsi="Times New Roman"/>
-                <w:sz w:val="22"/>
-              </w:rPr>
-              <w:t>0.017</w:t>
-            </w:r>
-          </w:p>
-        </w:tc>
-        <w:tc>
-          <w:tcPr>
-            <w:tcW w:type="dxa" w:w="1728"/>
-            <w:vAlign w:val="center"/>
-          </w:tcPr>
-          <w:p>
-            <w:pPr>
-              <w:jc w:val="right"/>
-            </w:pPr>
-            <w:r>
-              <w:rPr>
-                <w:rFonts w:ascii="Times New Roman" w:hAnsi="Times New Roman"/>
-                <w:sz w:val="22"/>
-              </w:rPr>
-              <w:t>[-0.050, 0.015]</w:t>
-            </w:r>
-          </w:p>
-        </w:tc>
-        <w:tc>
-          <w:tcPr>
-            <w:tcW w:type="dxa" w:w="1728"/>
-            <w:vAlign w:val="center"/>
-          </w:tcPr>
-          <w:p>
-            <w:pPr>
-              <w:jc w:val="right"/>
-            </w:pPr>
-            <w:r>
-              <w:rPr>
-                <w:rFonts w:ascii="Times New Roman" w:hAnsi="Times New Roman"/>
-                <w:sz w:val="22"/>
-              </w:rPr>
-            </w:r>
-          </w:p>
-        </w:tc>
-      </w:tr>
-      <w:tr>
-        <w:tc>
-          <w:tcPr>
-            <w:tcW w:type="dxa" w:w="1728"/>
-            <w:vAlign w:val="center"/>
-          </w:tcPr>
-          <w:p>
-            <w:pPr>
-              <w:jc w:val="left"/>
-            </w:pPr>
-            <w:r>
-              <w:rPr>
-                <w:rFonts w:ascii="Times New Roman" w:hAnsi="Times New Roman"/>
-                <w:sz w:val="22"/>
-              </w:rPr>
               <w:t>c′z (X×Z → Y)</w:t>
             </w:r>
           </w:p>
@@ -695,7 +694,7 @@
                 <w:rFonts w:ascii="Times New Roman" w:hAnsi="Times New Roman"/>
                 <w:sz w:val="22"/>
               </w:rPr>
-              <w:t>0.024</w:t>
+              <w:t>-0.009</w:t>
             </w:r>
           </w:p>
         </w:tc>
@@ -713,7 +712,7 @@
                 <w:rFonts w:ascii="Times New Roman" w:hAnsi="Times New Roman"/>
                 <w:sz w:val="22"/>
               </w:rPr>
-              <w:t>0.008</w:t>
+              <w:t>0.005</w:t>
             </w:r>
           </w:p>
         </w:tc>
@@ -731,7 +730,7 @@
                 <w:rFonts w:ascii="Times New Roman" w:hAnsi="Times New Roman"/>
                 <w:sz w:val="22"/>
               </w:rPr>
-              <w:t>[0.007, 0.040]</w:t>
+              <w:t>[-0.018, 0.000]</w:t>
             </w:r>
           </w:p>
         </w:tc>
@@ -749,7 +748,6 @@
                 <w:rFonts w:ascii="Times New Roman" w:hAnsi="Times New Roman"/>
                 <w:sz w:val="22"/>
               </w:rPr>
-              <w:t>*</w:t>
             </w:r>
           </w:p>
         </w:tc>
@@ -787,7 +785,7 @@
                 <w:rFonts w:ascii="Times New Roman" w:hAnsi="Times New Roman"/>
                 <w:sz w:val="22"/>
               </w:rPr>
-              <w:t>-0.151</w:t>
+              <w:t>-0.203</w:t>
             </w:r>
           </w:p>
         </w:tc>
@@ -805,7 +803,7 @@
                 <w:rFonts w:ascii="Times New Roman" w:hAnsi="Times New Roman"/>
                 <w:sz w:val="22"/>
               </w:rPr>
-              <w:t>0.013</w:t>
+              <w:t>0.008</w:t>
             </w:r>
           </w:p>
         </w:tc>
@@ -823,7 +821,7 @@
                 <w:rFonts w:ascii="Times New Roman" w:hAnsi="Times New Roman"/>
                 <w:sz w:val="22"/>
               </w:rPr>
-              <w:t>[-0.176, -0.125]</w:t>
+              <w:t>[-0.217, -0.188]</w:t>
             </w:r>
           </w:p>
         </w:tc>
@@ -879,7 +877,7 @@
                 <w:rFonts w:ascii="Times New Roman" w:hAnsi="Times New Roman"/>
                 <w:sz w:val="22"/>
               </w:rPr>
-              <w:t>0.108</w:t>
+              <w:t>0.160</w:t>
             </w:r>
           </w:p>
         </w:tc>
@@ -897,7 +895,7 @@
                 <w:rFonts w:ascii="Times New Roman" w:hAnsi="Times New Roman"/>
                 <w:sz w:val="22"/>
               </w:rPr>
-              <w:t>0.010</w:t>
+              <w:t>0.007</w:t>
             </w:r>
           </w:p>
         </w:tc>
@@ -915,7 +913,7 @@
                 <w:rFonts w:ascii="Times New Roman" w:hAnsi="Times New Roman"/>
                 <w:sz w:val="22"/>
               </w:rPr>
-              <w:t>[0.088, 0.127]</w:t>
+              <w:t>[0.146, 0.174]</w:t>
             </w:r>
           </w:p>
         </w:tc>
@@ -968,7 +966,7 @@
           <w:rFonts w:ascii="Times New Roman" w:hAnsi="Times New Roman"/>
           <w:sz w:val="20"/>
         </w:rPr>
-        <w:t>*95% percentile CI excludes zero. Bootstrap B = 2,000.</w:t>
+        <w:t>*95% bca.simple CI excludes zero. Bootstrap B = 2,000.</w:t>
       </w:r>
     </w:p>
     <w:p>
@@ -1211,7 +1209,7 @@
                 <w:rFonts w:ascii="Times New Roman" w:hAnsi="Times New Roman"/>
                 <w:sz w:val="22"/>
               </w:rPr>
-              <w:t>-0.017</w:t>
+              <w:t>0.041</w:t>
             </w:r>
           </w:p>
         </w:tc>
@@ -1229,7 +1227,7 @@
                 <w:rFonts w:ascii="Times New Roman" w:hAnsi="Times New Roman"/>
                 <w:sz w:val="22"/>
               </w:rPr>
-              <w:t>0.017</w:t>
+              <w:t>0.013</w:t>
             </w:r>
           </w:p>
         </w:tc>
@@ -1247,7 +1245,7 @@
                 <w:rFonts w:ascii="Times New Roman" w:hAnsi="Times New Roman"/>
                 <w:sz w:val="22"/>
               </w:rPr>
-              <w:t>[-0.050, 0.015]</w:t>
+              <w:t>[0.015, 0.068]</w:t>
             </w:r>
           </w:p>
         </w:tc>
@@ -1265,6 +1263,7 @@
                 <w:rFonts w:ascii="Times New Roman" w:hAnsi="Times New Roman"/>
                 <w:sz w:val="22"/>
               </w:rPr>
+              <w:t>*</w:t>
             </w:r>
           </w:p>
         </w:tc>
@@ -1302,7 +1301,7 @@
                 <w:rFonts w:ascii="Times New Roman" w:hAnsi="Times New Roman"/>
                 <w:sz w:val="22"/>
               </w:rPr>
-              <w:t>-0.032</w:t>
+              <w:t>-0.026</w:t>
             </w:r>
           </w:p>
         </w:tc>
@@ -1320,7 +1319,7 @@
                 <w:rFonts w:ascii="Times New Roman" w:hAnsi="Times New Roman"/>
                 <w:sz w:val="22"/>
               </w:rPr>
-              <w:t>0.007</w:t>
+              <w:t>0.008</w:t>
             </w:r>
           </w:p>
         </w:tc>
@@ -1338,7 +1337,7 @@
                 <w:rFonts w:ascii="Times New Roman" w:hAnsi="Times New Roman"/>
                 <w:sz w:val="22"/>
               </w:rPr>
-              <w:t>[-0.045, -0.018]</w:t>
+              <w:t>[-0.041, -0.011]</w:t>
             </w:r>
           </w:p>
         </w:tc>
@@ -1394,7 +1393,7 @@
                 <w:rFonts w:ascii="Times New Roman" w:hAnsi="Times New Roman"/>
                 <w:sz w:val="22"/>
               </w:rPr>
-              <w:t>0.004</w:t>
+              <w:t>-0.002</w:t>
             </w:r>
           </w:p>
         </w:tc>
@@ -1430,7 +1429,7 @@
                 <w:rFonts w:ascii="Times New Roman" w:hAnsi="Times New Roman"/>
                 <w:sz w:val="22"/>
               </w:rPr>
-              <w:t>[-0.007, 0.015]</w:t>
+              <w:t>[-0.013, 0.010]</w:t>
             </w:r>
           </w:p>
         </w:tc>
@@ -1485,7 +1484,7 @@
                 <w:rFonts w:ascii="Times New Roman" w:hAnsi="Times New Roman"/>
                 <w:sz w:val="22"/>
               </w:rPr>
-              <w:t>-0.045</w:t>
+              <w:t>0.014</w:t>
             </w:r>
           </w:p>
         </w:tc>
@@ -1503,7 +1502,7 @@
                 <w:rFonts w:ascii="Times New Roman" w:hAnsi="Times New Roman"/>
                 <w:sz w:val="22"/>
               </w:rPr>
-              <w:t>0.018</w:t>
+              <w:t>0.017</w:t>
             </w:r>
           </w:p>
         </w:tc>
@@ -1521,7 +1520,7 @@
                 <w:rFonts w:ascii="Times New Roman" w:hAnsi="Times New Roman"/>
                 <w:sz w:val="22"/>
               </w:rPr>
-              <w:t>[-0.080, -0.010]</w:t>
+              <w:t>[-0.019, 0.047]</w:t>
             </w:r>
           </w:p>
         </w:tc>
@@ -1539,7 +1538,6 @@
                 <w:rFonts w:ascii="Times New Roman" w:hAnsi="Times New Roman"/>
                 <w:sz w:val="22"/>
               </w:rPr>
-              <w:t>*</w:t>
             </w:r>
           </w:p>
         </w:tc>
@@ -1574,7 +1572,7 @@
           <w:rFonts w:ascii="Times New Roman" w:hAnsi="Times New Roman"/>
           <w:sz w:val="20"/>
         </w:rPr>
-        <w:t>*95% percentile CI excludes zero. B = 2,000.</w:t>
+        <w:t>*95% bca.simple CI excludes zero. B = 2,000.</w:t>
       </w:r>
     </w:p>
     <w:p>
@@ -1817,7 +1815,7 @@
                 <w:rFonts w:ascii="Times New Roman" w:hAnsi="Times New Roman"/>
                 <w:sz w:val="22"/>
               </w:rPr>
-              <w:t>0.001</w:t>
+              <w:t>-0.025</w:t>
             </w:r>
           </w:p>
         </w:tc>
@@ -1835,7 +1833,7 @@
                 <w:rFonts w:ascii="Times New Roman" w:hAnsi="Times New Roman"/>
                 <w:sz w:val="22"/>
               </w:rPr>
-              <w:t>0.009</w:t>
+              <w:t>0.012</w:t>
             </w:r>
           </w:p>
         </w:tc>
@@ -1853,7 +1851,7 @@
                 <w:rFonts w:ascii="Times New Roman" w:hAnsi="Times New Roman"/>
                 <w:sz w:val="22"/>
               </w:rPr>
-              <w:t>[-0.016, 0.018]</w:t>
+              <w:t>[-0.048, -0.001]</w:t>
             </w:r>
           </w:p>
         </w:tc>
@@ -1871,6 +1869,7 @@
                 <w:rFonts w:ascii="Times New Roman" w:hAnsi="Times New Roman"/>
                 <w:sz w:val="22"/>
               </w:rPr>
+              <w:t>*</w:t>
             </w:r>
           </w:p>
         </w:tc>
@@ -1908,7 +1907,7 @@
                 <w:rFonts w:ascii="Times New Roman" w:hAnsi="Times New Roman"/>
                 <w:sz w:val="22"/>
               </w:rPr>
-              <w:t>-0.032</w:t>
+              <w:t>-0.026</w:t>
             </w:r>
           </w:p>
         </w:tc>
@@ -1926,7 +1925,7 @@
                 <w:rFonts w:ascii="Times New Roman" w:hAnsi="Times New Roman"/>
                 <w:sz w:val="22"/>
               </w:rPr>
-              <w:t>0.007</w:t>
+              <w:t>0.008</w:t>
             </w:r>
           </w:p>
         </w:tc>
@@ -1944,7 +1943,7 @@
                 <w:rFonts w:ascii="Times New Roman" w:hAnsi="Times New Roman"/>
                 <w:sz w:val="22"/>
               </w:rPr>
-              <w:t>[-0.045, -0.018]</w:t>
+              <w:t>[-0.041, -0.011]</w:t>
             </w:r>
           </w:p>
         </w:tc>
@@ -2000,7 +1999,7 @@
                 <w:rFonts w:ascii="Times New Roman" w:hAnsi="Times New Roman"/>
                 <w:sz w:val="22"/>
               </w:rPr>
-              <w:t>-0.064</w:t>
+              <w:t>-0.027</w:t>
             </w:r>
           </w:p>
         </w:tc>
@@ -2036,7 +2035,7 @@
                 <w:rFonts w:ascii="Times New Roman" w:hAnsi="Times New Roman"/>
                 <w:sz w:val="22"/>
               </w:rPr>
-              <w:t>[-0.078, -0.050]</w:t>
+              <w:t>[-0.040, -0.014]</w:t>
             </w:r>
           </w:p>
         </w:tc>
@@ -2092,7 +2091,7 @@
                 <w:rFonts w:ascii="Times New Roman" w:hAnsi="Times New Roman"/>
                 <w:sz w:val="22"/>
               </w:rPr>
-              <w:t>-0.025</w:t>
+              <w:t>-0.001</w:t>
             </w:r>
           </w:p>
         </w:tc>
@@ -2128,7 +2127,7 @@
                 <w:rFonts w:ascii="Times New Roman" w:hAnsi="Times New Roman"/>
                 <w:sz w:val="22"/>
               </w:rPr>
-              <w:t>[-0.031, -0.019]</w:t>
+              <w:t>[-0.007, 0.005]</w:t>
             </w:r>
           </w:p>
         </w:tc>
@@ -2146,7 +2145,6 @@
                 <w:rFonts w:ascii="Times New Roman" w:hAnsi="Times New Roman"/>
                 <w:sz w:val="22"/>
               </w:rPr>
-              <w:t>*</w:t>
             </w:r>
           </w:p>
         </w:tc>
@@ -2184,7 +2182,7 @@
                 <w:rFonts w:ascii="Times New Roman" w:hAnsi="Times New Roman"/>
                 <w:sz w:val="22"/>
               </w:rPr>
-              <w:t>0.041</w:t>
+              <w:t>0.003</w:t>
             </w:r>
           </w:p>
         </w:tc>
@@ -2220,7 +2218,7 @@
                 <w:rFonts w:ascii="Times New Roman" w:hAnsi="Times New Roman"/>
                 <w:sz w:val="22"/>
               </w:rPr>
-              <w:t>[0.024, 0.058]</w:t>
+              <w:t>[-0.015, 0.020]</w:t>
             </w:r>
           </w:p>
         </w:tc>
@@ -2238,7 +2236,6 @@
                 <w:rFonts w:ascii="Times New Roman" w:hAnsi="Times New Roman"/>
                 <w:sz w:val="22"/>
               </w:rPr>
-              <w:t>*</w:t>
             </w:r>
           </w:p>
         </w:tc>
@@ -2276,7 +2273,7 @@
                 <w:rFonts w:ascii="Times New Roman" w:hAnsi="Times New Roman"/>
                 <w:sz w:val="22"/>
               </w:rPr>
-              <w:t>0.004</w:t>
+              <w:t>-0.002</w:t>
             </w:r>
           </w:p>
         </w:tc>
@@ -2312,7 +2309,7 @@
                 <w:rFonts w:ascii="Times New Roman" w:hAnsi="Times New Roman"/>
                 <w:sz w:val="22"/>
               </w:rPr>
-              <w:t>[-0.007, 0.015]</w:t>
+              <w:t>[-0.013, 0.010]</w:t>
             </w:r>
           </w:p>
         </w:tc>
@@ -2367,7 +2364,7 @@
                 <w:rFonts w:ascii="Times New Roman" w:hAnsi="Times New Roman"/>
                 <w:sz w:val="22"/>
               </w:rPr>
-              <w:t>-0.033</w:t>
+              <w:t>-0.006</w:t>
             </w:r>
           </w:p>
         </w:tc>
@@ -2403,7 +2400,7 @@
                 <w:rFonts w:ascii="Times New Roman" w:hAnsi="Times New Roman"/>
                 <w:sz w:val="22"/>
               </w:rPr>
-              <w:t>[-0.043, -0.023]</w:t>
+              <w:t>[-0.016, 0.004]</w:t>
             </w:r>
           </w:p>
         </w:tc>
@@ -2421,7 +2418,6 @@
                 <w:rFonts w:ascii="Times New Roman" w:hAnsi="Times New Roman"/>
                 <w:sz w:val="22"/>
               </w:rPr>
-              <w:t>*</w:t>
             </w:r>
           </w:p>
         </w:tc>
@@ -2459,7 +2455,7 @@
                 <w:rFonts w:ascii="Times New Roman" w:hAnsi="Times New Roman"/>
                 <w:sz w:val="22"/>
               </w:rPr>
-              <w:t>-0.028</w:t>
+              <w:t>-0.002</w:t>
             </w:r>
           </w:p>
         </w:tc>
@@ -2477,7 +2473,7 @@
                 <w:rFonts w:ascii="Times New Roman" w:hAnsi="Times New Roman"/>
                 <w:sz w:val="22"/>
               </w:rPr>
-              <w:t>0.003</w:t>
+              <w:t>0.002</w:t>
             </w:r>
           </w:p>
         </w:tc>
@@ -2495,7 +2491,7 @@
                 <w:rFonts w:ascii="Times New Roman" w:hAnsi="Times New Roman"/>
                 <w:sz w:val="22"/>
               </w:rPr>
-              <w:t>[-0.035, -0.022]</w:t>
+              <w:t>[-0.007, 0.002]</w:t>
             </w:r>
           </w:p>
         </w:tc>
@@ -2513,7 +2509,6 @@
                 <w:rFonts w:ascii="Times New Roman" w:hAnsi="Times New Roman"/>
                 <w:sz w:val="22"/>
               </w:rPr>
-              <w:t>*</w:t>
             </w:r>
           </w:p>
         </w:tc>
@@ -2548,7 +2543,7 @@
           <w:rFonts w:ascii="Times New Roman" w:hAnsi="Times New Roman"/>
           <w:sz w:val="20"/>
         </w:rPr>
-        <w:t>*95% percentile CI excludes zero. B = 2,000.</w:t>
+        <w:t>*95% bca.simple CI excludes zero. B = 2,000.</w:t>
       </w:r>
     </w:p>
     <w:p>

</xml_diff>